<commit_message>
DB, MC & RMQ Setup completed
</commit_message>
<xml_diff>
--- a/Notes/Automated Deployment of a Static Website on AWS.docx
+++ b/Notes/Automated Deployment of a Static Website on AWS.docx
@@ -1,6 +1,6 @@
 
 <file path=word/document.xml><?xml version="1.0" encoding="utf-8"?>
-<w:document xmlns:wpc="http://schemas.microsoft.com/office/word/2010/wordprocessingCanvas" xmlns:cx="http://schemas.microsoft.com/office/drawing/2014/chartex" xmlns:cx1="http://schemas.microsoft.com/office/drawing/2015/9/8/chartex" xmlns:cx2="http://schemas.microsoft.com/office/drawing/2015/10/21/chartex" xmlns:cx3="http://schemas.microsoft.com/office/drawing/2016/5/9/chartex" xmlns:cx4="http://schemas.microsoft.com/office/drawing/2016/5/10/chartex" xmlns:cx5="http://schemas.microsoft.com/office/drawing/2016/5/11/chartex" xmlns:cx6="http://schemas.microsoft.com/office/drawing/2016/5/12/chartex" xmlns:cx7="http://schemas.microsoft.com/office/drawing/2016/5/13/chartex" xmlns:cx8="http://schemas.microsoft.com/office/drawing/2016/5/14/chartex" xmlns:mc="http://schemas.openxmlformats.org/markup-compatibility/2006" xmlns:aink="http://schemas.microsoft.com/office/drawing/2016/ink" xmlns:am3d="http://schemas.microsoft.com/office/drawing/2017/model3d" xmlns:o="urn:schemas-microsoft-com:office:office" xmlns:oel="http://schemas.microsoft.com/office/2019/extlst" xmlns:r="http://schemas.openxmlformats.org/officeDocument/2006/relationships" xmlns:m="http://schemas.openxmlformats.org/officeDocument/2006/math" xmlns:v="urn:schemas-microsoft-com:vml" xmlns:wp14="http://schemas.microsoft.com/office/word/2010/wordprocessingDrawing" xmlns:wp="http://schemas.openxmlformats.org/drawingml/2006/wordprocessingDrawing" xmlns:w10="urn:schemas-microsoft-com:office:word" xmlns:w="http://schemas.openxmlformats.org/wordprocessingml/2006/main" xmlns:w14="http://schemas.microsoft.com/office/word/2010/wordml" xmlns:w15="http://schemas.microsoft.com/office/word/2012/wordml" xmlns:w16cex="http://schemas.microsoft.com/office/word/2018/wordml/cex" xmlns:w16cid="http://schemas.microsoft.com/office/word/2016/wordml/cid" xmlns:w16="http://schemas.microsoft.com/office/word/2018/wordml" xmlns:w16sdtdh="http://schemas.microsoft.com/office/word/2020/wordml/sdtdatahash" xmlns:w16se="http://schemas.microsoft.com/office/word/2015/wordml/symex" xmlns:wpg="http://schemas.microsoft.com/office/word/2010/wordprocessingGroup" xmlns:wpi="http://schemas.microsoft.com/office/word/2010/wordprocessingInk" xmlns:wne="http://schemas.microsoft.com/office/word/2006/wordml" xmlns:wps="http://schemas.microsoft.com/office/word/2010/wordprocessingShape" mc:Ignorable="w14 w15 w16se w16cid w16 w16cex w16sdtdh wp14">
+<w:document xmlns:wpc="http://schemas.microsoft.com/office/word/2010/wordprocessingCanvas" xmlns:cx="http://schemas.microsoft.com/office/drawing/2014/chartex" xmlns:cx1="http://schemas.microsoft.com/office/drawing/2015/9/8/chartex" xmlns:cx2="http://schemas.microsoft.com/office/drawing/2015/10/21/chartex" xmlns:cx3="http://schemas.microsoft.com/office/drawing/2016/5/9/chartex" xmlns:cx4="http://schemas.microsoft.com/office/drawing/2016/5/10/chartex" xmlns:cx5="http://schemas.microsoft.com/office/drawing/2016/5/11/chartex" xmlns:cx6="http://schemas.microsoft.com/office/drawing/2016/5/12/chartex" xmlns:cx7="http://schemas.microsoft.com/office/drawing/2016/5/13/chartex" xmlns:cx8="http://schemas.microsoft.com/office/drawing/2016/5/14/chartex" xmlns:mc="http://schemas.openxmlformats.org/markup-compatibility/2006" xmlns:aink="http://schemas.microsoft.com/office/drawing/2016/ink" xmlns:am3d="http://schemas.microsoft.com/office/drawing/2017/model3d" xmlns:o="urn:schemas-microsoft-com:office:office" xmlns:r="http://schemas.openxmlformats.org/officeDocument/2006/relationships" xmlns:m="http://schemas.openxmlformats.org/officeDocument/2006/math" xmlns:v="urn:schemas-microsoft-com:vml" xmlns:wp14="http://schemas.microsoft.com/office/word/2010/wordprocessingDrawing" xmlns:wp="http://schemas.openxmlformats.org/drawingml/2006/wordprocessingDrawing" xmlns:w10="urn:schemas-microsoft-com:office:word" xmlns:w="http://schemas.openxmlformats.org/wordprocessingml/2006/main" xmlns:w14="http://schemas.microsoft.com/office/word/2010/wordml" xmlns:w15="http://schemas.microsoft.com/office/word/2012/wordml" xmlns:w16cid="http://schemas.microsoft.com/office/word/2016/wordml/cid" xmlns:w16se="http://schemas.microsoft.com/office/word/2015/wordml/symex" xmlns:wpg="http://schemas.microsoft.com/office/word/2010/wordprocessingGroup" xmlns:wpi="http://schemas.microsoft.com/office/word/2010/wordprocessingInk" xmlns:wne="http://schemas.microsoft.com/office/word/2006/wordml" xmlns:wps="http://schemas.microsoft.com/office/word/2010/wordprocessingShape" mc:Ignorable="w14 w15 w16se w16cid wp14">
   <w:body>
     <w:p>
       <w:pPr>
@@ -62,7 +62,19 @@
         <w:rPr>
           <w:color w:val="000000" w:themeColor="text1"/>
         </w:rPr>
-        <w:t>: "Automated Deployment of a Static Website on AWS"</w:t>
+        <w:t xml:space="preserve">: "Automated Deployment of a </w:t>
+      </w:r>
+      <w:r>
+        <w:rPr>
+          <w:color w:val="000000" w:themeColor="text1"/>
+        </w:rPr>
+        <w:t>Multi-tier Website</w:t>
+      </w:r>
+      <w:r>
+        <w:rPr>
+          <w:color w:val="000000" w:themeColor="text1"/>
+        </w:rPr>
+        <w:t>"</w:t>
       </w:r>
     </w:p>
     <w:p>
@@ -84,7 +96,19 @@
         <w:rPr>
           <w:color w:val="000000" w:themeColor="text1"/>
         </w:rPr>
-        <w:t>: Set up a basic DevOps pipeline to automatically deploy a static website on AWS using popular DevOps tools. This project will introduce you to key AWS services, CI/CD concepts, and basic website deployment practices. It's a great starting point for beginners to gain hands-on experience with DevOps in the AWS cloud environment. As you become more comfortable with these tools and practices, you can explore more advanced DevOps projects and expand your AWS knowledge.</w:t>
+        <w:t xml:space="preserve">: Set up a basic DevOps pipeline to automatically deploy a </w:t>
+      </w:r>
+      <w:r>
+        <w:rPr>
+          <w:color w:val="000000" w:themeColor="text1"/>
+        </w:rPr>
+        <w:t>Multi-Tier Website</w:t>
+      </w:r>
+      <w:r>
+        <w:rPr>
+          <w:color w:val="000000" w:themeColor="text1"/>
+        </w:rPr>
+        <w:t xml:space="preserve"> using popular DevOps tools. This project will introduce you to key services, CI/CD concepts, and basic website deployment practices. It's a great starting point for beginners to gain hands-on experience with DevOps. As you become more comfortable with these tools and practices, you can explore more advanced DevOps projects and expand your knowledge.</w:t>
       </w:r>
     </w:p>
     <w:p>
@@ -129,6 +153,29 @@
     </w:p>
     <w:p>
       <w:pPr>
+        <w:pStyle w:val="ListParagraph"/>
+        <w:numPr>
+          <w:ilvl w:val="0"/>
+          <w:numId w:val="1"/>
+        </w:numPr>
+        <w:rPr>
+          <w:color w:val="000000" w:themeColor="text1"/>
+        </w:rPr>
+      </w:pPr>
+      <w:r>
+        <w:rPr>
+          <w:color w:val="000000" w:themeColor="text1"/>
+        </w:rPr>
+        <w:t>VS code</w:t>
+      </w:r>
+    </w:p>
+    <w:p>
+      <w:pPr>
+        <w:pStyle w:val="ListParagraph"/>
+        <w:numPr>
+          <w:ilvl w:val="0"/>
+          <w:numId w:val="1"/>
+        </w:numPr>
         <w:rPr>
           <w:color w:val="000000" w:themeColor="text1"/>
         </w:rPr>
@@ -142,6 +189,11 @@
     </w:p>
     <w:p>
       <w:pPr>
+        <w:pStyle w:val="ListParagraph"/>
+        <w:numPr>
+          <w:ilvl w:val="0"/>
+          <w:numId w:val="1"/>
+        </w:numPr>
         <w:rPr>
           <w:color w:val="000000" w:themeColor="text1"/>
         </w:rPr>
@@ -155,60 +207,39 @@
     </w:p>
     <w:p>
       <w:pPr>
-        <w:rPr>
-          <w:color w:val="000000" w:themeColor="text1"/>
-        </w:rPr>
-      </w:pPr>
-      <w:r>
-        <w:rPr>
-          <w:color w:val="000000" w:themeColor="text1"/>
-        </w:rPr>
-        <w:t>AWS services: S3 (Simple Storage Service) for hosting the website, and Code</w:t>
-      </w:r>
-      <w:r>
-        <w:rPr>
-          <w:color w:val="000000" w:themeColor="text1"/>
-        </w:rPr>
-        <w:t xml:space="preserve"> </w:t>
-      </w:r>
-      <w:r>
-        <w:rPr>
-          <w:color w:val="000000" w:themeColor="text1"/>
-        </w:rPr>
-        <w:t>Pipeline/Code</w:t>
-      </w:r>
-      <w:r>
-        <w:rPr>
-          <w:color w:val="000000" w:themeColor="text1"/>
-        </w:rPr>
-        <w:t xml:space="preserve"> </w:t>
-      </w:r>
-      <w:r>
-        <w:rPr>
-          <w:color w:val="000000" w:themeColor="text1"/>
-        </w:rPr>
-        <w:t>Build for CI/CD.</w:t>
-      </w:r>
-    </w:p>
-    <w:p>
-      <w:pPr>
-        <w:rPr>
-          <w:color w:val="000000" w:themeColor="text1"/>
-        </w:rPr>
-      </w:pPr>
-      <w:r>
-        <w:rPr>
-          <w:color w:val="000000" w:themeColor="text1"/>
-        </w:rPr>
-        <w:t>AWS CLI (Command Line Interface) for interacting with AWS services.</w:t>
-      </w:r>
-    </w:p>
-    <w:p>
-      <w:pPr>
-        <w:rPr>
-          <w:color w:val="000000" w:themeColor="text1"/>
-        </w:rPr>
-      </w:pPr>
+        <w:pStyle w:val="ListParagraph"/>
+        <w:numPr>
+          <w:ilvl w:val="0"/>
+          <w:numId w:val="1"/>
+        </w:numPr>
+        <w:rPr>
+          <w:color w:val="000000" w:themeColor="text1"/>
+        </w:rPr>
+      </w:pPr>
+      <w:r>
+        <w:rPr>
+          <w:color w:val="000000" w:themeColor="text1"/>
+        </w:rPr>
+        <w:t>Vagrant</w:t>
+      </w:r>
+    </w:p>
+    <w:p>
+      <w:pPr>
+        <w:pStyle w:val="ListParagraph"/>
+        <w:numPr>
+          <w:ilvl w:val="0"/>
+          <w:numId w:val="1"/>
+        </w:numPr>
+        <w:rPr>
+          <w:color w:val="000000" w:themeColor="text1"/>
+        </w:rPr>
+      </w:pPr>
+      <w:r>
+        <w:rPr>
+          <w:color w:val="000000" w:themeColor="text1"/>
+        </w:rPr>
+        <w:t>Virtual Box</w:t>
+      </w:r>
     </w:p>
     <w:p>
       <w:pPr>
@@ -247,7 +278,25 @@
           <w:color w:val="000000" w:themeColor="text1"/>
           <w:u w:val="single"/>
         </w:rPr>
-        <w:t>Create a Simple Static Website:</w:t>
+        <w:t xml:space="preserve">Create a </w:t>
+      </w:r>
+      <w:r>
+        <w:rPr>
+          <w:b/>
+          <w:bCs/>
+          <w:color w:val="000000" w:themeColor="text1"/>
+          <w:u w:val="single"/>
+        </w:rPr>
+        <w:t xml:space="preserve">Multi-Tier </w:t>
+      </w:r>
+      <w:r>
+        <w:rPr>
+          <w:b/>
+          <w:bCs/>
+          <w:color w:val="000000" w:themeColor="text1"/>
+          <w:u w:val="single"/>
+        </w:rPr>
+        <w:t>Website:</w:t>
       </w:r>
     </w:p>
     <w:p>
@@ -299,28 +348,54 @@
           <w:color w:val="000000" w:themeColor="text1"/>
           <w:u w:val="single"/>
         </w:rPr>
-        <w:t>Set Up AWS Account:</w:t>
-      </w:r>
-    </w:p>
-    <w:p>
-      <w:pPr>
-        <w:rPr>
-          <w:color w:val="000000" w:themeColor="text1"/>
-        </w:rPr>
-      </w:pPr>
-      <w:r>
-        <w:rPr>
-          <w:color w:val="000000" w:themeColor="text1"/>
-        </w:rPr>
-        <w:t>Create an IAM (Identity and Access Management) user with programmatic access and give it appropriate permissions for the required AWS services.</w:t>
-      </w:r>
-    </w:p>
-    <w:p>
-      <w:pPr>
-        <w:rPr>
-          <w:color w:val="000000" w:themeColor="text1"/>
-        </w:rPr>
-      </w:pPr>
+        <w:t>Set Up</w:t>
+      </w:r>
+      <w:r>
+        <w:rPr>
+          <w:b/>
+          <w:bCs/>
+          <w:color w:val="000000" w:themeColor="text1"/>
+          <w:u w:val="single"/>
+        </w:rPr>
+        <w:t xml:space="preserve"> VMs</w:t>
+      </w:r>
+      <w:r>
+        <w:rPr>
+          <w:b/>
+          <w:bCs/>
+          <w:color w:val="000000" w:themeColor="text1"/>
+          <w:u w:val="single"/>
+        </w:rPr>
+        <w:t>:</w:t>
+      </w:r>
+    </w:p>
+    <w:p>
+      <w:pPr>
+        <w:rPr>
+          <w:color w:val="000000" w:themeColor="text1"/>
+        </w:rPr>
+      </w:pPr>
+      <w:r>
+        <w:rPr>
+          <w:color w:val="000000" w:themeColor="text1"/>
+        </w:rPr>
+        <w:t>Create 5 VM’s using Vagrant on Virtual Box</w:t>
+      </w:r>
+      <w:r>
+        <w:rPr>
+          <w:color w:val="000000" w:themeColor="text1"/>
+        </w:rPr>
+        <w:br/>
+        <w:t>Install all the dependencies and prerequisites on VM’s</w:t>
+      </w:r>
+      <w:r>
+        <w:rPr>
+          <w:color w:val="000000" w:themeColor="text1"/>
+        </w:rPr>
+        <w:br/>
+      </w:r>
+      <w:bookmarkStart w:id="0" w:name="_GoBack"/>
+      <w:bookmarkEnd w:id="0"/>
     </w:p>
     <w:p>
       <w:pPr>
@@ -429,33 +504,33 @@
           <w:color w:val="000000" w:themeColor="text1"/>
           <w:u w:val="single"/>
         </w:rPr>
+        <w:t>Configure Static Website Hosting:</w:t>
+      </w:r>
+    </w:p>
+    <w:p>
+      <w:pPr>
+        <w:rPr>
+          <w:color w:val="000000" w:themeColor="text1"/>
+        </w:rPr>
+      </w:pPr>
+      <w:r>
+        <w:rPr>
+          <w:color w:val="000000" w:themeColor="text1"/>
+        </w:rPr>
+        <w:t>Set up the S3 bucket to host a static website.</w:t>
+      </w:r>
+    </w:p>
+    <w:p>
+      <w:pPr>
+        <w:rPr>
+          <w:color w:val="000000" w:themeColor="text1"/>
+        </w:rPr>
+      </w:pPr>
+      <w:r>
+        <w:rPr>
+          <w:color w:val="000000" w:themeColor="text1"/>
+        </w:rPr>
         <w:lastRenderedPageBreak/>
-        <w:t>Configure Static Website Hosting:</w:t>
-      </w:r>
-    </w:p>
-    <w:p>
-      <w:pPr>
-        <w:rPr>
-          <w:color w:val="000000" w:themeColor="text1"/>
-        </w:rPr>
-      </w:pPr>
-      <w:r>
-        <w:rPr>
-          <w:color w:val="000000" w:themeColor="text1"/>
-        </w:rPr>
-        <w:t>Set up the S3 bucket to host a static website.</w:t>
-      </w:r>
-    </w:p>
-    <w:p>
-      <w:pPr>
-        <w:rPr>
-          <w:color w:val="000000" w:themeColor="text1"/>
-        </w:rPr>
-      </w:pPr>
-      <w:r>
-        <w:rPr>
-          <w:color w:val="000000" w:themeColor="text1"/>
-        </w:rPr>
         <w:t>Configure the bucket to allow public access to the website files.</w:t>
       </w:r>
     </w:p>
@@ -760,12 +835,7 @@
       </w:pPr>
     </w:p>
     <w:sectPr>
-      <w:headerReference w:type="even" r:id="rId7"/>
       <w:headerReference w:type="default" r:id="rId8"/>
-      <w:footerReference w:type="even" r:id="rId9"/>
-      <w:footerReference w:type="default" r:id="rId10"/>
-      <w:headerReference w:type="first" r:id="rId11"/>
-      <w:footerReference w:type="first" r:id="rId12"/>
       <w:pgSz w:w="12240" w:h="15840"/>
       <w:pgMar w:top="720" w:right="720" w:bottom="720" w:left="720" w:header="720" w:footer="576" w:gutter="0"/>
       <w:cols w:space="720"/>
@@ -776,7 +846,7 @@
 </file>
 
 <file path=word/endnotes.xml><?xml version="1.0" encoding="utf-8"?>
-<w:endnotes xmlns:wpc="http://schemas.microsoft.com/office/word/2010/wordprocessingCanvas" xmlns:cx="http://schemas.microsoft.com/office/drawing/2014/chartex" xmlns:cx1="http://schemas.microsoft.com/office/drawing/2015/9/8/chartex" xmlns:cx2="http://schemas.microsoft.com/office/drawing/2015/10/21/chartex" xmlns:cx3="http://schemas.microsoft.com/office/drawing/2016/5/9/chartex" xmlns:cx4="http://schemas.microsoft.com/office/drawing/2016/5/10/chartex" xmlns:cx5="http://schemas.microsoft.com/office/drawing/2016/5/11/chartex" xmlns:cx6="http://schemas.microsoft.com/office/drawing/2016/5/12/chartex" xmlns:cx7="http://schemas.microsoft.com/office/drawing/2016/5/13/chartex" xmlns:cx8="http://schemas.microsoft.com/office/drawing/2016/5/14/chartex" xmlns:mc="http://schemas.openxmlformats.org/markup-compatibility/2006" xmlns:aink="http://schemas.microsoft.com/office/drawing/2016/ink" xmlns:am3d="http://schemas.microsoft.com/office/drawing/2017/model3d" xmlns:o="urn:schemas-microsoft-com:office:office" xmlns:oel="http://schemas.microsoft.com/office/2019/extlst" xmlns:r="http://schemas.openxmlformats.org/officeDocument/2006/relationships" xmlns:m="http://schemas.openxmlformats.org/officeDocument/2006/math" xmlns:v="urn:schemas-microsoft-com:vml" xmlns:wp14="http://schemas.microsoft.com/office/word/2010/wordprocessingDrawing" xmlns:wp="http://schemas.openxmlformats.org/drawingml/2006/wordprocessingDrawing" xmlns:w10="urn:schemas-microsoft-com:office:word" xmlns:w="http://schemas.openxmlformats.org/wordprocessingml/2006/main" xmlns:w14="http://schemas.microsoft.com/office/word/2010/wordml" xmlns:w15="http://schemas.microsoft.com/office/word/2012/wordml" xmlns:w16cex="http://schemas.microsoft.com/office/word/2018/wordml/cex" xmlns:w16cid="http://schemas.microsoft.com/office/word/2016/wordml/cid" xmlns:w16="http://schemas.microsoft.com/office/word/2018/wordml" xmlns:w16sdtdh="http://schemas.microsoft.com/office/word/2020/wordml/sdtdatahash" xmlns:w16se="http://schemas.microsoft.com/office/word/2015/wordml/symex" xmlns:wpg="http://schemas.microsoft.com/office/word/2010/wordprocessingGroup" xmlns:wpi="http://schemas.microsoft.com/office/word/2010/wordprocessingInk" xmlns:wne="http://schemas.microsoft.com/office/word/2006/wordml" xmlns:wps="http://schemas.microsoft.com/office/word/2010/wordprocessingShape" mc:Ignorable="w14 w15 w16se w16cid w16 w16cex w16sdtdh wp14">
+<w:endnotes xmlns:wpc="http://schemas.microsoft.com/office/word/2010/wordprocessingCanvas" xmlns:cx="http://schemas.microsoft.com/office/drawing/2014/chartex" xmlns:cx1="http://schemas.microsoft.com/office/drawing/2015/9/8/chartex" xmlns:cx2="http://schemas.microsoft.com/office/drawing/2015/10/21/chartex" xmlns:cx3="http://schemas.microsoft.com/office/drawing/2016/5/9/chartex" xmlns:cx4="http://schemas.microsoft.com/office/drawing/2016/5/10/chartex" xmlns:cx5="http://schemas.microsoft.com/office/drawing/2016/5/11/chartex" xmlns:cx6="http://schemas.microsoft.com/office/drawing/2016/5/12/chartex" xmlns:cx7="http://schemas.microsoft.com/office/drawing/2016/5/13/chartex" xmlns:cx8="http://schemas.microsoft.com/office/drawing/2016/5/14/chartex" xmlns:mc="http://schemas.openxmlformats.org/markup-compatibility/2006" xmlns:aink="http://schemas.microsoft.com/office/drawing/2016/ink" xmlns:am3d="http://schemas.microsoft.com/office/drawing/2017/model3d" xmlns:o="urn:schemas-microsoft-com:office:office" xmlns:r="http://schemas.openxmlformats.org/officeDocument/2006/relationships" xmlns:m="http://schemas.openxmlformats.org/officeDocument/2006/math" xmlns:v="urn:schemas-microsoft-com:vml" xmlns:wp14="http://schemas.microsoft.com/office/word/2010/wordprocessingDrawing" xmlns:wp="http://schemas.openxmlformats.org/drawingml/2006/wordprocessingDrawing" xmlns:w10="urn:schemas-microsoft-com:office:word" xmlns:w="http://schemas.openxmlformats.org/wordprocessingml/2006/main" xmlns:w14="http://schemas.microsoft.com/office/word/2010/wordml" xmlns:w15="http://schemas.microsoft.com/office/word/2012/wordml" xmlns:w16cid="http://schemas.microsoft.com/office/word/2016/wordml/cid" xmlns:w16se="http://schemas.microsoft.com/office/word/2015/wordml/symex" xmlns:wpg="http://schemas.microsoft.com/office/word/2010/wordprocessingGroup" xmlns:wpi="http://schemas.microsoft.com/office/word/2010/wordprocessingInk" xmlns:wne="http://schemas.microsoft.com/office/word/2006/wordml" xmlns:wps="http://schemas.microsoft.com/office/word/2010/wordprocessingShape" mc:Ignorable="w14 w15 w16se w16cid wp14">
   <w:endnote w:type="separator" w:id="-1">
     <w:p>
       <w:pPr>
@@ -800,38 +870,8 @@
 </w:endnotes>
 </file>
 
-<file path=word/footer1.xml><?xml version="1.0" encoding="utf-8"?>
-<w:ftr xmlns:wpc="http://schemas.microsoft.com/office/word/2010/wordprocessingCanvas" xmlns:cx="http://schemas.microsoft.com/office/drawing/2014/chartex" xmlns:cx1="http://schemas.microsoft.com/office/drawing/2015/9/8/chartex" xmlns:cx2="http://schemas.microsoft.com/office/drawing/2015/10/21/chartex" xmlns:cx3="http://schemas.microsoft.com/office/drawing/2016/5/9/chartex" xmlns:cx4="http://schemas.microsoft.com/office/drawing/2016/5/10/chartex" xmlns:cx5="http://schemas.microsoft.com/office/drawing/2016/5/11/chartex" xmlns:cx6="http://schemas.microsoft.com/office/drawing/2016/5/12/chartex" xmlns:cx7="http://schemas.microsoft.com/office/drawing/2016/5/13/chartex" xmlns:cx8="http://schemas.microsoft.com/office/drawing/2016/5/14/chartex" xmlns:mc="http://schemas.openxmlformats.org/markup-compatibility/2006" xmlns:aink="http://schemas.microsoft.com/office/drawing/2016/ink" xmlns:am3d="http://schemas.microsoft.com/office/drawing/2017/model3d" xmlns:o="urn:schemas-microsoft-com:office:office" xmlns:oel="http://schemas.microsoft.com/office/2019/extlst" xmlns:r="http://schemas.openxmlformats.org/officeDocument/2006/relationships" xmlns:m="http://schemas.openxmlformats.org/officeDocument/2006/math" xmlns:v="urn:schemas-microsoft-com:vml" xmlns:wp14="http://schemas.microsoft.com/office/word/2010/wordprocessingDrawing" xmlns:wp="http://schemas.openxmlformats.org/drawingml/2006/wordprocessingDrawing" xmlns:w10="urn:schemas-microsoft-com:office:word" xmlns:w="http://schemas.openxmlformats.org/wordprocessingml/2006/main" xmlns:w14="http://schemas.microsoft.com/office/word/2010/wordml" xmlns:w15="http://schemas.microsoft.com/office/word/2012/wordml" xmlns:w16cex="http://schemas.microsoft.com/office/word/2018/wordml/cex" xmlns:w16cid="http://schemas.microsoft.com/office/word/2016/wordml/cid" xmlns:w16="http://schemas.microsoft.com/office/word/2018/wordml" xmlns:w16sdtdh="http://schemas.microsoft.com/office/word/2020/wordml/sdtdatahash" xmlns:w16se="http://schemas.microsoft.com/office/word/2015/wordml/symex" xmlns:wpg="http://schemas.microsoft.com/office/word/2010/wordprocessingGroup" xmlns:wpi="http://schemas.microsoft.com/office/word/2010/wordprocessingInk" xmlns:wne="http://schemas.microsoft.com/office/word/2006/wordml" xmlns:wps="http://schemas.microsoft.com/office/word/2010/wordprocessingShape" mc:Ignorable="w14 w15 w16se w16cid w16 w16cex w16sdtdh wp14">
-  <w:p>
-    <w:pPr>
-      <w:pStyle w:val="Footer"/>
-    </w:pPr>
-  </w:p>
-</w:ftr>
-</file>
-
-<file path=word/footer2.xml><?xml version="1.0" encoding="utf-8"?>
-<w:ftr xmlns:wpc="http://schemas.microsoft.com/office/word/2010/wordprocessingCanvas" xmlns:cx="http://schemas.microsoft.com/office/drawing/2014/chartex" xmlns:cx1="http://schemas.microsoft.com/office/drawing/2015/9/8/chartex" xmlns:cx2="http://schemas.microsoft.com/office/drawing/2015/10/21/chartex" xmlns:cx3="http://schemas.microsoft.com/office/drawing/2016/5/9/chartex" xmlns:cx4="http://schemas.microsoft.com/office/drawing/2016/5/10/chartex" xmlns:cx5="http://schemas.microsoft.com/office/drawing/2016/5/11/chartex" xmlns:cx6="http://schemas.microsoft.com/office/drawing/2016/5/12/chartex" xmlns:cx7="http://schemas.microsoft.com/office/drawing/2016/5/13/chartex" xmlns:cx8="http://schemas.microsoft.com/office/drawing/2016/5/14/chartex" xmlns:mc="http://schemas.openxmlformats.org/markup-compatibility/2006" xmlns:aink="http://schemas.microsoft.com/office/drawing/2016/ink" xmlns:am3d="http://schemas.microsoft.com/office/drawing/2017/model3d" xmlns:o="urn:schemas-microsoft-com:office:office" xmlns:oel="http://schemas.microsoft.com/office/2019/extlst" xmlns:r="http://schemas.openxmlformats.org/officeDocument/2006/relationships" xmlns:m="http://schemas.openxmlformats.org/officeDocument/2006/math" xmlns:v="urn:schemas-microsoft-com:vml" xmlns:wp14="http://schemas.microsoft.com/office/word/2010/wordprocessingDrawing" xmlns:wp="http://schemas.openxmlformats.org/drawingml/2006/wordprocessingDrawing" xmlns:w10="urn:schemas-microsoft-com:office:word" xmlns:w="http://schemas.openxmlformats.org/wordprocessingml/2006/main" xmlns:w14="http://schemas.microsoft.com/office/word/2010/wordml" xmlns:w15="http://schemas.microsoft.com/office/word/2012/wordml" xmlns:w16cex="http://schemas.microsoft.com/office/word/2018/wordml/cex" xmlns:w16cid="http://schemas.microsoft.com/office/word/2016/wordml/cid" xmlns:w16="http://schemas.microsoft.com/office/word/2018/wordml" xmlns:w16sdtdh="http://schemas.microsoft.com/office/word/2020/wordml/sdtdatahash" xmlns:w16se="http://schemas.microsoft.com/office/word/2015/wordml/symex" xmlns:wpg="http://schemas.microsoft.com/office/word/2010/wordprocessingGroup" xmlns:wpi="http://schemas.microsoft.com/office/word/2010/wordprocessingInk" xmlns:wne="http://schemas.microsoft.com/office/word/2006/wordml" xmlns:wps="http://schemas.microsoft.com/office/word/2010/wordprocessingShape" mc:Ignorable="w14 w15 w16se w16cid w16 w16cex w16sdtdh wp14">
-  <w:p>
-    <w:pPr>
-      <w:pStyle w:val="Footer"/>
-    </w:pPr>
-  </w:p>
-</w:ftr>
-</file>
-
-<file path=word/footer3.xml><?xml version="1.0" encoding="utf-8"?>
-<w:ftr xmlns:wpc="http://schemas.microsoft.com/office/word/2010/wordprocessingCanvas" xmlns:cx="http://schemas.microsoft.com/office/drawing/2014/chartex" xmlns:cx1="http://schemas.microsoft.com/office/drawing/2015/9/8/chartex" xmlns:cx2="http://schemas.microsoft.com/office/drawing/2015/10/21/chartex" xmlns:cx3="http://schemas.microsoft.com/office/drawing/2016/5/9/chartex" xmlns:cx4="http://schemas.microsoft.com/office/drawing/2016/5/10/chartex" xmlns:cx5="http://schemas.microsoft.com/office/drawing/2016/5/11/chartex" xmlns:cx6="http://schemas.microsoft.com/office/drawing/2016/5/12/chartex" xmlns:cx7="http://schemas.microsoft.com/office/drawing/2016/5/13/chartex" xmlns:cx8="http://schemas.microsoft.com/office/drawing/2016/5/14/chartex" xmlns:mc="http://schemas.openxmlformats.org/markup-compatibility/2006" xmlns:aink="http://schemas.microsoft.com/office/drawing/2016/ink" xmlns:am3d="http://schemas.microsoft.com/office/drawing/2017/model3d" xmlns:o="urn:schemas-microsoft-com:office:office" xmlns:oel="http://schemas.microsoft.com/office/2019/extlst" xmlns:r="http://schemas.openxmlformats.org/officeDocument/2006/relationships" xmlns:m="http://schemas.openxmlformats.org/officeDocument/2006/math" xmlns:v="urn:schemas-microsoft-com:vml" xmlns:wp14="http://schemas.microsoft.com/office/word/2010/wordprocessingDrawing" xmlns:wp="http://schemas.openxmlformats.org/drawingml/2006/wordprocessingDrawing" xmlns:w10="urn:schemas-microsoft-com:office:word" xmlns:w="http://schemas.openxmlformats.org/wordprocessingml/2006/main" xmlns:w14="http://schemas.microsoft.com/office/word/2010/wordml" xmlns:w15="http://schemas.microsoft.com/office/word/2012/wordml" xmlns:w16cex="http://schemas.microsoft.com/office/word/2018/wordml/cex" xmlns:w16cid="http://schemas.microsoft.com/office/word/2016/wordml/cid" xmlns:w16="http://schemas.microsoft.com/office/word/2018/wordml" xmlns:w16sdtdh="http://schemas.microsoft.com/office/word/2020/wordml/sdtdatahash" xmlns:w16se="http://schemas.microsoft.com/office/word/2015/wordml/symex" xmlns:wpg="http://schemas.microsoft.com/office/word/2010/wordprocessingGroup" xmlns:wpi="http://schemas.microsoft.com/office/word/2010/wordprocessingInk" xmlns:wne="http://schemas.microsoft.com/office/word/2006/wordml" xmlns:wps="http://schemas.microsoft.com/office/word/2010/wordprocessingShape" mc:Ignorable="w14 w15 w16se w16cid w16 w16cex w16sdtdh wp14">
-  <w:p>
-    <w:pPr>
-      <w:pStyle w:val="Footer"/>
-    </w:pPr>
-  </w:p>
-</w:ftr>
-</file>
-
 <file path=word/footnotes.xml><?xml version="1.0" encoding="utf-8"?>
-<w:footnotes xmlns:wpc="http://schemas.microsoft.com/office/word/2010/wordprocessingCanvas" xmlns:cx="http://schemas.microsoft.com/office/drawing/2014/chartex" xmlns:cx1="http://schemas.microsoft.com/office/drawing/2015/9/8/chartex" xmlns:cx2="http://schemas.microsoft.com/office/drawing/2015/10/21/chartex" xmlns:cx3="http://schemas.microsoft.com/office/drawing/2016/5/9/chartex" xmlns:cx4="http://schemas.microsoft.com/office/drawing/2016/5/10/chartex" xmlns:cx5="http://schemas.microsoft.com/office/drawing/2016/5/11/chartex" xmlns:cx6="http://schemas.microsoft.com/office/drawing/2016/5/12/chartex" xmlns:cx7="http://schemas.microsoft.com/office/drawing/2016/5/13/chartex" xmlns:cx8="http://schemas.microsoft.com/office/drawing/2016/5/14/chartex" xmlns:mc="http://schemas.openxmlformats.org/markup-compatibility/2006" xmlns:aink="http://schemas.microsoft.com/office/drawing/2016/ink" xmlns:am3d="http://schemas.microsoft.com/office/drawing/2017/model3d" xmlns:o="urn:schemas-microsoft-com:office:office" xmlns:oel="http://schemas.microsoft.com/office/2019/extlst" xmlns:r="http://schemas.openxmlformats.org/officeDocument/2006/relationships" xmlns:m="http://schemas.openxmlformats.org/officeDocument/2006/math" xmlns:v="urn:schemas-microsoft-com:vml" xmlns:wp14="http://schemas.microsoft.com/office/word/2010/wordprocessingDrawing" xmlns:wp="http://schemas.openxmlformats.org/drawingml/2006/wordprocessingDrawing" xmlns:w10="urn:schemas-microsoft-com:office:word" xmlns:w="http://schemas.openxmlformats.org/wordprocessingml/2006/main" xmlns:w14="http://schemas.microsoft.com/office/word/2010/wordml" xmlns:w15="http://schemas.microsoft.com/office/word/2012/wordml" xmlns:w16cex="http://schemas.microsoft.com/office/word/2018/wordml/cex" xmlns:w16cid="http://schemas.microsoft.com/office/word/2016/wordml/cid" xmlns:w16="http://schemas.microsoft.com/office/word/2018/wordml" xmlns:w16sdtdh="http://schemas.microsoft.com/office/word/2020/wordml/sdtdatahash" xmlns:w16se="http://schemas.microsoft.com/office/word/2015/wordml/symex" xmlns:wpg="http://schemas.microsoft.com/office/word/2010/wordprocessingGroup" xmlns:wpi="http://schemas.microsoft.com/office/word/2010/wordprocessingInk" xmlns:wne="http://schemas.microsoft.com/office/word/2006/wordml" xmlns:wps="http://schemas.microsoft.com/office/word/2010/wordprocessingShape" mc:Ignorable="w14 w15 w16se w16cid w16 w16cex w16sdtdh wp14">
+<w:footnotes xmlns:wpc="http://schemas.microsoft.com/office/word/2010/wordprocessingCanvas" xmlns:cx="http://schemas.microsoft.com/office/drawing/2014/chartex" xmlns:cx1="http://schemas.microsoft.com/office/drawing/2015/9/8/chartex" xmlns:cx2="http://schemas.microsoft.com/office/drawing/2015/10/21/chartex" xmlns:cx3="http://schemas.microsoft.com/office/drawing/2016/5/9/chartex" xmlns:cx4="http://schemas.microsoft.com/office/drawing/2016/5/10/chartex" xmlns:cx5="http://schemas.microsoft.com/office/drawing/2016/5/11/chartex" xmlns:cx6="http://schemas.microsoft.com/office/drawing/2016/5/12/chartex" xmlns:cx7="http://schemas.microsoft.com/office/drawing/2016/5/13/chartex" xmlns:cx8="http://schemas.microsoft.com/office/drawing/2016/5/14/chartex" xmlns:mc="http://schemas.openxmlformats.org/markup-compatibility/2006" xmlns:aink="http://schemas.microsoft.com/office/drawing/2016/ink" xmlns:am3d="http://schemas.microsoft.com/office/drawing/2017/model3d" xmlns:o="urn:schemas-microsoft-com:office:office" xmlns:r="http://schemas.openxmlformats.org/officeDocument/2006/relationships" xmlns:m="http://schemas.openxmlformats.org/officeDocument/2006/math" xmlns:v="urn:schemas-microsoft-com:vml" xmlns:wp14="http://schemas.microsoft.com/office/word/2010/wordprocessingDrawing" xmlns:wp="http://schemas.openxmlformats.org/drawingml/2006/wordprocessingDrawing" xmlns:w10="urn:schemas-microsoft-com:office:word" xmlns:w="http://schemas.openxmlformats.org/wordprocessingml/2006/main" xmlns:w14="http://schemas.microsoft.com/office/word/2010/wordml" xmlns:w15="http://schemas.microsoft.com/office/word/2012/wordml" xmlns:w16cid="http://schemas.microsoft.com/office/word/2016/wordml/cid" xmlns:w16se="http://schemas.microsoft.com/office/word/2015/wordml/symex" xmlns:wpg="http://schemas.microsoft.com/office/word/2010/wordprocessingGroup" xmlns:wpi="http://schemas.microsoft.com/office/word/2010/wordprocessingInk" xmlns:wne="http://schemas.microsoft.com/office/word/2006/wordml" xmlns:wps="http://schemas.microsoft.com/office/word/2010/wordprocessingShape" mc:Ignorable="w14 w15 w16se w16cid wp14">
   <w:footnote w:type="separator" w:id="-1">
     <w:p>
       <w:pPr>
@@ -856,17 +896,7 @@
 </file>
 
 <file path=word/header1.xml><?xml version="1.0" encoding="utf-8"?>
-<w:hdr xmlns:wpc="http://schemas.microsoft.com/office/word/2010/wordprocessingCanvas" xmlns:cx="http://schemas.microsoft.com/office/drawing/2014/chartex" xmlns:cx1="http://schemas.microsoft.com/office/drawing/2015/9/8/chartex" xmlns:cx2="http://schemas.microsoft.com/office/drawing/2015/10/21/chartex" xmlns:cx3="http://schemas.microsoft.com/office/drawing/2016/5/9/chartex" xmlns:cx4="http://schemas.microsoft.com/office/drawing/2016/5/10/chartex" xmlns:cx5="http://schemas.microsoft.com/office/drawing/2016/5/11/chartex" xmlns:cx6="http://schemas.microsoft.com/office/drawing/2016/5/12/chartex" xmlns:cx7="http://schemas.microsoft.com/office/drawing/2016/5/13/chartex" xmlns:cx8="http://schemas.microsoft.com/office/drawing/2016/5/14/chartex" xmlns:mc="http://schemas.openxmlformats.org/markup-compatibility/2006" xmlns:aink="http://schemas.microsoft.com/office/drawing/2016/ink" xmlns:am3d="http://schemas.microsoft.com/office/drawing/2017/model3d" xmlns:o="urn:schemas-microsoft-com:office:office" xmlns:oel="http://schemas.microsoft.com/office/2019/extlst" xmlns:r="http://schemas.openxmlformats.org/officeDocument/2006/relationships" xmlns:m="http://schemas.openxmlformats.org/officeDocument/2006/math" xmlns:v="urn:schemas-microsoft-com:vml" xmlns:wp14="http://schemas.microsoft.com/office/word/2010/wordprocessingDrawing" xmlns:wp="http://schemas.openxmlformats.org/drawingml/2006/wordprocessingDrawing" xmlns:w10="urn:schemas-microsoft-com:office:word" xmlns:w="http://schemas.openxmlformats.org/wordprocessingml/2006/main" xmlns:w14="http://schemas.microsoft.com/office/word/2010/wordml" xmlns:w15="http://schemas.microsoft.com/office/word/2012/wordml" xmlns:w16cex="http://schemas.microsoft.com/office/word/2018/wordml/cex" xmlns:w16cid="http://schemas.microsoft.com/office/word/2016/wordml/cid" xmlns:w16="http://schemas.microsoft.com/office/word/2018/wordml" xmlns:w16sdtdh="http://schemas.microsoft.com/office/word/2020/wordml/sdtdatahash" xmlns:w16se="http://schemas.microsoft.com/office/word/2015/wordml/symex" xmlns:wpg="http://schemas.microsoft.com/office/word/2010/wordprocessingGroup" xmlns:wpi="http://schemas.microsoft.com/office/word/2010/wordprocessingInk" xmlns:wne="http://schemas.microsoft.com/office/word/2006/wordml" xmlns:wps="http://schemas.microsoft.com/office/word/2010/wordprocessingShape" mc:Ignorable="w14 w15 w16se w16cid w16 w16cex w16sdtdh wp14">
-  <w:p>
-    <w:pPr>
-      <w:pStyle w:val="Header"/>
-    </w:pPr>
-  </w:p>
-</w:hdr>
-</file>
-
-<file path=word/header2.xml><?xml version="1.0" encoding="utf-8"?>
-<w:hdr xmlns:wpc="http://schemas.microsoft.com/office/word/2010/wordprocessingCanvas" xmlns:cx="http://schemas.microsoft.com/office/drawing/2014/chartex" xmlns:cx1="http://schemas.microsoft.com/office/drawing/2015/9/8/chartex" xmlns:cx2="http://schemas.microsoft.com/office/drawing/2015/10/21/chartex" xmlns:cx3="http://schemas.microsoft.com/office/drawing/2016/5/9/chartex" xmlns:cx4="http://schemas.microsoft.com/office/drawing/2016/5/10/chartex" xmlns:cx5="http://schemas.microsoft.com/office/drawing/2016/5/11/chartex" xmlns:cx6="http://schemas.microsoft.com/office/drawing/2016/5/12/chartex" xmlns:cx7="http://schemas.microsoft.com/office/drawing/2016/5/13/chartex" xmlns:cx8="http://schemas.microsoft.com/office/drawing/2016/5/14/chartex" xmlns:mc="http://schemas.openxmlformats.org/markup-compatibility/2006" xmlns:aink="http://schemas.microsoft.com/office/drawing/2016/ink" xmlns:am3d="http://schemas.microsoft.com/office/drawing/2017/model3d" xmlns:o="urn:schemas-microsoft-com:office:office" xmlns:oel="http://schemas.microsoft.com/office/2019/extlst" xmlns:r="http://schemas.openxmlformats.org/officeDocument/2006/relationships" xmlns:m="http://schemas.openxmlformats.org/officeDocument/2006/math" xmlns:v="urn:schemas-microsoft-com:vml" xmlns:wp14="http://schemas.microsoft.com/office/word/2010/wordprocessingDrawing" xmlns:wp="http://schemas.openxmlformats.org/drawingml/2006/wordprocessingDrawing" xmlns:w10="urn:schemas-microsoft-com:office:word" xmlns:w="http://schemas.openxmlformats.org/wordprocessingml/2006/main" xmlns:w14="http://schemas.microsoft.com/office/word/2010/wordml" xmlns:w15="http://schemas.microsoft.com/office/word/2012/wordml" xmlns:w16cex="http://schemas.microsoft.com/office/word/2018/wordml/cex" xmlns:w16cid="http://schemas.microsoft.com/office/word/2016/wordml/cid" xmlns:w16="http://schemas.microsoft.com/office/word/2018/wordml" xmlns:w16sdtdh="http://schemas.microsoft.com/office/word/2020/wordml/sdtdatahash" xmlns:w16se="http://schemas.microsoft.com/office/word/2015/wordml/symex" xmlns:wpg="http://schemas.microsoft.com/office/word/2010/wordprocessingGroup" xmlns:wpi="http://schemas.microsoft.com/office/word/2010/wordprocessingInk" xmlns:wne="http://schemas.microsoft.com/office/word/2006/wordml" xmlns:wps="http://schemas.microsoft.com/office/word/2010/wordprocessingShape" mc:Ignorable="w14 w15 w16se w16cid w16 w16cex w16sdtdh wp14">
+<w:hdr xmlns:wpc="http://schemas.microsoft.com/office/word/2010/wordprocessingCanvas" xmlns:cx="http://schemas.microsoft.com/office/drawing/2014/chartex" xmlns:cx1="http://schemas.microsoft.com/office/drawing/2015/9/8/chartex" xmlns:cx2="http://schemas.microsoft.com/office/drawing/2015/10/21/chartex" xmlns:cx3="http://schemas.microsoft.com/office/drawing/2016/5/9/chartex" xmlns:cx4="http://schemas.microsoft.com/office/drawing/2016/5/10/chartex" xmlns:cx5="http://schemas.microsoft.com/office/drawing/2016/5/11/chartex" xmlns:cx6="http://schemas.microsoft.com/office/drawing/2016/5/12/chartex" xmlns:cx7="http://schemas.microsoft.com/office/drawing/2016/5/13/chartex" xmlns:cx8="http://schemas.microsoft.com/office/drawing/2016/5/14/chartex" xmlns:mc="http://schemas.openxmlformats.org/markup-compatibility/2006" xmlns:aink="http://schemas.microsoft.com/office/drawing/2016/ink" xmlns:am3d="http://schemas.microsoft.com/office/drawing/2017/model3d" xmlns:o="urn:schemas-microsoft-com:office:office" xmlns:r="http://schemas.openxmlformats.org/officeDocument/2006/relationships" xmlns:m="http://schemas.openxmlformats.org/officeDocument/2006/math" xmlns:v="urn:schemas-microsoft-com:vml" xmlns:wp14="http://schemas.microsoft.com/office/word/2010/wordprocessingDrawing" xmlns:wp="http://schemas.openxmlformats.org/drawingml/2006/wordprocessingDrawing" xmlns:w10="urn:schemas-microsoft-com:office:word" xmlns:w="http://schemas.openxmlformats.org/wordprocessingml/2006/main" xmlns:w14="http://schemas.microsoft.com/office/word/2010/wordml" xmlns:w15="http://schemas.microsoft.com/office/word/2012/wordml" xmlns:w16cid="http://schemas.microsoft.com/office/word/2016/wordml/cid" xmlns:w16se="http://schemas.microsoft.com/office/word/2015/wordml/symex" xmlns:wpg="http://schemas.microsoft.com/office/word/2010/wordprocessingGroup" xmlns:wpi="http://schemas.microsoft.com/office/word/2010/wordprocessingInk" xmlns:wne="http://schemas.microsoft.com/office/word/2006/wordml" xmlns:wps="http://schemas.microsoft.com/office/word/2010/wordprocessingShape" mc:Ignorable="w14 w15 w16se w16cid wp14">
   <w:p>
     <w:pPr>
       <w:jc w:val="center"/>
@@ -886,7 +916,27 @@
         <w:sz w:val="32"/>
         <w:szCs w:val="32"/>
       </w:rPr>
-      <w:t>Automated Deployment of a Static Website on AWS</w:t>
+      <w:t xml:space="preserve">Automated Deployment of a </w:t>
+    </w:r>
+    <w:r>
+      <w:rPr>
+        <w:b/>
+        <w:bCs/>
+        <w:color w:val="1F3864" w:themeColor="accent1" w:themeShade="80"/>
+        <w:sz w:val="32"/>
+        <w:szCs w:val="32"/>
+      </w:rPr>
+      <w:t>Multi-tier</w:t>
+    </w:r>
+    <w:r>
+      <w:rPr>
+        <w:b/>
+        <w:bCs/>
+        <w:color w:val="1F3864" w:themeColor="accent1" w:themeShade="80"/>
+        <w:sz w:val="32"/>
+        <w:szCs w:val="32"/>
+      </w:rPr>
+      <w:t xml:space="preserve"> Website on AWS</w:t>
     </w:r>
   </w:p>
   <w:p>
@@ -908,18 +958,129 @@
 </w:hdr>
 </file>
 
-<file path=word/header3.xml><?xml version="1.0" encoding="utf-8"?>
-<w:hdr xmlns:wpc="http://schemas.microsoft.com/office/word/2010/wordprocessingCanvas" xmlns:cx="http://schemas.microsoft.com/office/drawing/2014/chartex" xmlns:cx1="http://schemas.microsoft.com/office/drawing/2015/9/8/chartex" xmlns:cx2="http://schemas.microsoft.com/office/drawing/2015/10/21/chartex" xmlns:cx3="http://schemas.microsoft.com/office/drawing/2016/5/9/chartex" xmlns:cx4="http://schemas.microsoft.com/office/drawing/2016/5/10/chartex" xmlns:cx5="http://schemas.microsoft.com/office/drawing/2016/5/11/chartex" xmlns:cx6="http://schemas.microsoft.com/office/drawing/2016/5/12/chartex" xmlns:cx7="http://schemas.microsoft.com/office/drawing/2016/5/13/chartex" xmlns:cx8="http://schemas.microsoft.com/office/drawing/2016/5/14/chartex" xmlns:mc="http://schemas.openxmlformats.org/markup-compatibility/2006" xmlns:aink="http://schemas.microsoft.com/office/drawing/2016/ink" xmlns:am3d="http://schemas.microsoft.com/office/drawing/2017/model3d" xmlns:o="urn:schemas-microsoft-com:office:office" xmlns:oel="http://schemas.microsoft.com/office/2019/extlst" xmlns:r="http://schemas.openxmlformats.org/officeDocument/2006/relationships" xmlns:m="http://schemas.openxmlformats.org/officeDocument/2006/math" xmlns:v="urn:schemas-microsoft-com:vml" xmlns:wp14="http://schemas.microsoft.com/office/word/2010/wordprocessingDrawing" xmlns:wp="http://schemas.openxmlformats.org/drawingml/2006/wordprocessingDrawing" xmlns:w10="urn:schemas-microsoft-com:office:word" xmlns:w="http://schemas.openxmlformats.org/wordprocessingml/2006/main" xmlns:w14="http://schemas.microsoft.com/office/word/2010/wordml" xmlns:w15="http://schemas.microsoft.com/office/word/2012/wordml" xmlns:w16cex="http://schemas.microsoft.com/office/word/2018/wordml/cex" xmlns:w16cid="http://schemas.microsoft.com/office/word/2016/wordml/cid" xmlns:w16="http://schemas.microsoft.com/office/word/2018/wordml" xmlns:w16sdtdh="http://schemas.microsoft.com/office/word/2020/wordml/sdtdatahash" xmlns:w16se="http://schemas.microsoft.com/office/word/2015/wordml/symex" xmlns:wpg="http://schemas.microsoft.com/office/word/2010/wordprocessingGroup" xmlns:wpi="http://schemas.microsoft.com/office/word/2010/wordprocessingInk" xmlns:wne="http://schemas.microsoft.com/office/word/2006/wordml" xmlns:wps="http://schemas.microsoft.com/office/word/2010/wordprocessingShape" mc:Ignorable="w14 w15 w16se w16cid w16 w16cex w16sdtdh wp14">
-  <w:p>
-    <w:pPr>
-      <w:pStyle w:val="Header"/>
-    </w:pPr>
-  </w:p>
-</w:hdr>
+<file path=word/numbering.xml><?xml version="1.0" encoding="utf-8"?>
+<w:numbering xmlns:wpc="http://schemas.microsoft.com/office/word/2010/wordprocessingCanvas" xmlns:cx="http://schemas.microsoft.com/office/drawing/2014/chartex" xmlns:cx1="http://schemas.microsoft.com/office/drawing/2015/9/8/chartex" xmlns:cx2="http://schemas.microsoft.com/office/drawing/2015/10/21/chartex" xmlns:cx3="http://schemas.microsoft.com/office/drawing/2016/5/9/chartex" xmlns:cx4="http://schemas.microsoft.com/office/drawing/2016/5/10/chartex" xmlns:cx5="http://schemas.microsoft.com/office/drawing/2016/5/11/chartex" xmlns:cx6="http://schemas.microsoft.com/office/drawing/2016/5/12/chartex" xmlns:cx7="http://schemas.microsoft.com/office/drawing/2016/5/13/chartex" xmlns:cx8="http://schemas.microsoft.com/office/drawing/2016/5/14/chartex" xmlns:mc="http://schemas.openxmlformats.org/markup-compatibility/2006" xmlns:aink="http://schemas.microsoft.com/office/drawing/2016/ink" xmlns:am3d="http://schemas.microsoft.com/office/drawing/2017/model3d" xmlns:o="urn:schemas-microsoft-com:office:office" xmlns:r="http://schemas.openxmlformats.org/officeDocument/2006/relationships" xmlns:m="http://schemas.openxmlformats.org/officeDocument/2006/math" xmlns:v="urn:schemas-microsoft-com:vml" xmlns:wp14="http://schemas.microsoft.com/office/word/2010/wordprocessingDrawing" xmlns:wp="http://schemas.openxmlformats.org/drawingml/2006/wordprocessingDrawing" xmlns:w10="urn:schemas-microsoft-com:office:word" xmlns:w="http://schemas.openxmlformats.org/wordprocessingml/2006/main" xmlns:w14="http://schemas.microsoft.com/office/word/2010/wordml" xmlns:w15="http://schemas.microsoft.com/office/word/2012/wordml" xmlns:w16cid="http://schemas.microsoft.com/office/word/2016/wordml/cid" xmlns:w16se="http://schemas.microsoft.com/office/word/2015/wordml/symex" xmlns:wpg="http://schemas.microsoft.com/office/word/2010/wordprocessingGroup" xmlns:wpi="http://schemas.microsoft.com/office/word/2010/wordprocessingInk" xmlns:wne="http://schemas.microsoft.com/office/word/2006/wordml" xmlns:wps="http://schemas.microsoft.com/office/word/2010/wordprocessingShape" mc:Ignorable="w14 w15 w16se w16cid wp14">
+  <w:abstractNum w:abstractNumId="0" w15:restartNumberingAfterBreak="0">
+    <w:nsid w:val="78DE2BC4"/>
+    <w:multiLevelType w:val="hybridMultilevel"/>
+    <w:tmpl w:val="540CA858"/>
+    <w:lvl w:ilvl="0" w:tplc="40090001">
+      <w:start w:val="1"/>
+      <w:numFmt w:val="bullet"/>
+      <w:lvlText w:val=""/>
+      <w:lvlJc w:val="left"/>
+      <w:pPr>
+        <w:ind w:left="720" w:hanging="360"/>
+      </w:pPr>
+      <w:rPr>
+        <w:rFonts w:ascii="Symbol" w:hAnsi="Symbol" w:hint="default"/>
+      </w:rPr>
+    </w:lvl>
+    <w:lvl w:ilvl="1" w:tplc="40090003" w:tentative="1">
+      <w:start w:val="1"/>
+      <w:numFmt w:val="bullet"/>
+      <w:lvlText w:val="o"/>
+      <w:lvlJc w:val="left"/>
+      <w:pPr>
+        <w:ind w:left="1440" w:hanging="360"/>
+      </w:pPr>
+      <w:rPr>
+        <w:rFonts w:ascii="Courier New" w:hAnsi="Courier New" w:cs="Courier New" w:hint="default"/>
+      </w:rPr>
+    </w:lvl>
+    <w:lvl w:ilvl="2" w:tplc="40090005" w:tentative="1">
+      <w:start w:val="1"/>
+      <w:numFmt w:val="bullet"/>
+      <w:lvlText w:val=""/>
+      <w:lvlJc w:val="left"/>
+      <w:pPr>
+        <w:ind w:left="2160" w:hanging="360"/>
+      </w:pPr>
+      <w:rPr>
+        <w:rFonts w:ascii="Wingdings" w:hAnsi="Wingdings" w:hint="default"/>
+      </w:rPr>
+    </w:lvl>
+    <w:lvl w:ilvl="3" w:tplc="40090001" w:tentative="1">
+      <w:start w:val="1"/>
+      <w:numFmt w:val="bullet"/>
+      <w:lvlText w:val=""/>
+      <w:lvlJc w:val="left"/>
+      <w:pPr>
+        <w:ind w:left="2880" w:hanging="360"/>
+      </w:pPr>
+      <w:rPr>
+        <w:rFonts w:ascii="Symbol" w:hAnsi="Symbol" w:hint="default"/>
+      </w:rPr>
+    </w:lvl>
+    <w:lvl w:ilvl="4" w:tplc="40090003" w:tentative="1">
+      <w:start w:val="1"/>
+      <w:numFmt w:val="bullet"/>
+      <w:lvlText w:val="o"/>
+      <w:lvlJc w:val="left"/>
+      <w:pPr>
+        <w:ind w:left="3600" w:hanging="360"/>
+      </w:pPr>
+      <w:rPr>
+        <w:rFonts w:ascii="Courier New" w:hAnsi="Courier New" w:cs="Courier New" w:hint="default"/>
+      </w:rPr>
+    </w:lvl>
+    <w:lvl w:ilvl="5" w:tplc="40090005" w:tentative="1">
+      <w:start w:val="1"/>
+      <w:numFmt w:val="bullet"/>
+      <w:lvlText w:val=""/>
+      <w:lvlJc w:val="left"/>
+      <w:pPr>
+        <w:ind w:left="4320" w:hanging="360"/>
+      </w:pPr>
+      <w:rPr>
+        <w:rFonts w:ascii="Wingdings" w:hAnsi="Wingdings" w:hint="default"/>
+      </w:rPr>
+    </w:lvl>
+    <w:lvl w:ilvl="6" w:tplc="40090001" w:tentative="1">
+      <w:start w:val="1"/>
+      <w:numFmt w:val="bullet"/>
+      <w:lvlText w:val=""/>
+      <w:lvlJc w:val="left"/>
+      <w:pPr>
+        <w:ind w:left="5040" w:hanging="360"/>
+      </w:pPr>
+      <w:rPr>
+        <w:rFonts w:ascii="Symbol" w:hAnsi="Symbol" w:hint="default"/>
+      </w:rPr>
+    </w:lvl>
+    <w:lvl w:ilvl="7" w:tplc="40090003" w:tentative="1">
+      <w:start w:val="1"/>
+      <w:numFmt w:val="bullet"/>
+      <w:lvlText w:val="o"/>
+      <w:lvlJc w:val="left"/>
+      <w:pPr>
+        <w:ind w:left="5760" w:hanging="360"/>
+      </w:pPr>
+      <w:rPr>
+        <w:rFonts w:ascii="Courier New" w:hAnsi="Courier New" w:cs="Courier New" w:hint="default"/>
+      </w:rPr>
+    </w:lvl>
+    <w:lvl w:ilvl="8" w:tplc="40090005" w:tentative="1">
+      <w:start w:val="1"/>
+      <w:numFmt w:val="bullet"/>
+      <w:lvlText w:val=""/>
+      <w:lvlJc w:val="left"/>
+      <w:pPr>
+        <w:ind w:left="6480" w:hanging="360"/>
+      </w:pPr>
+      <w:rPr>
+        <w:rFonts w:ascii="Wingdings" w:hAnsi="Wingdings" w:hint="default"/>
+      </w:rPr>
+    </w:lvl>
+  </w:abstractNum>
+  <w:num w:numId="1">
+    <w:abstractNumId w:val="0"/>
+  </w:num>
+</w:numbering>
 </file>
 
 <file path=word/styles.xml><?xml version="1.0" encoding="utf-8"?>
-<w:styles xmlns:mc="http://schemas.openxmlformats.org/markup-compatibility/2006" xmlns:r="http://schemas.openxmlformats.org/officeDocument/2006/relationships" xmlns:w="http://schemas.openxmlformats.org/wordprocessingml/2006/main" xmlns:w14="http://schemas.microsoft.com/office/word/2010/wordml" xmlns:w15="http://schemas.microsoft.com/office/word/2012/wordml" xmlns:w16cex="http://schemas.microsoft.com/office/word/2018/wordml/cex" xmlns:w16cid="http://schemas.microsoft.com/office/word/2016/wordml/cid" xmlns:w16="http://schemas.microsoft.com/office/word/2018/wordml" xmlns:w16sdtdh="http://schemas.microsoft.com/office/word/2020/wordml/sdtdatahash" xmlns:w16se="http://schemas.microsoft.com/office/word/2015/wordml/symex" mc:Ignorable="w14 w15 w16se w16cid w16 w16cex w16sdtdh">
+<w:styles xmlns:mc="http://schemas.openxmlformats.org/markup-compatibility/2006" xmlns:r="http://schemas.openxmlformats.org/officeDocument/2006/relationships" xmlns:w="http://schemas.openxmlformats.org/wordprocessingml/2006/main" xmlns:w14="http://schemas.microsoft.com/office/word/2010/wordml" xmlns:w15="http://schemas.microsoft.com/office/word/2012/wordml" xmlns:w16cid="http://schemas.microsoft.com/office/word/2016/wordml/cid" xmlns:w16se="http://schemas.microsoft.com/office/word/2015/wordml/symex" mc:Ignorable="w14 w15 w16se w16cid">
   <w:docDefaults>
     <w:rPrDefault>
       <w:rPr>
@@ -937,7 +1098,7 @@
       </w:pPr>
     </w:pPrDefault>
   </w:docDefaults>
-  <w:latentStyles w:defLockedState="0" w:defUIPriority="99" w:defSemiHidden="0" w:defUnhideWhenUsed="0" w:defQFormat="0" w:count="376">
+  <w:latentStyles w:defLockedState="0" w:defUIPriority="99" w:defSemiHidden="0" w:defUnhideWhenUsed="0" w:defQFormat="0" w:count="375">
     <w:lsdException w:name="Normal" w:uiPriority="0" w:qFormat="1"/>
     <w:lsdException w:name="heading 1" w:uiPriority="9" w:qFormat="1"/>
     <w:lsdException w:name="heading 2" w:semiHidden="1" w:uiPriority="9" w:unhideWhenUsed="1" w:qFormat="1"/>
@@ -1313,7 +1474,6 @@
     <w:lsdException w:name="Smart Hyperlink" w:semiHidden="1" w:unhideWhenUsed="1"/>
     <w:lsdException w:name="Hashtag" w:semiHidden="1" w:unhideWhenUsed="1"/>
     <w:lsdException w:name="Unresolved Mention" w:semiHidden="1" w:unhideWhenUsed="1"/>
-    <w:lsdException w:name="Smart Link" w:semiHidden="1" w:unhideWhenUsed="1"/>
   </w:latentStyles>
   <w:style w:type="paragraph" w:default="1" w:styleId="Normal">
     <w:name w:val="Normal"/>
@@ -1389,6 +1549,17 @@
     <w:link w:val="Footer"/>
     <w:uiPriority w:val="99"/>
     <w:rsid w:val="00520AAA"/>
+  </w:style>
+  <w:style w:type="paragraph" w:styleId="ListParagraph">
+    <w:name w:val="List Paragraph"/>
+    <w:basedOn w:val="Normal"/>
+    <w:uiPriority w:val="34"/>
+    <w:qFormat/>
+    <w:rsid w:val="00BB7D4B"/>
+    <w:pPr>
+      <w:ind w:left="720"/>
+      <w:contextualSpacing/>
+    </w:pPr>
   </w:style>
 </w:styles>
 </file>
@@ -1693,7 +1864,7 @@
 </file>
 
 <file path=customXml/itemProps1.xml><?xml version="1.0" encoding="utf-8"?>
-<ds:datastoreItem xmlns:ds="http://schemas.openxmlformats.org/officeDocument/2006/customXml" ds:itemID="{F95606AE-7689-4F16-920B-82BC8D0430D3}">
+<ds:datastoreItem xmlns:ds="http://schemas.openxmlformats.org/officeDocument/2006/customXml" ds:itemID="{551356F4-20EC-47F4-8C61-E8E9414697AA}">
   <ds:schemaRefs>
     <ds:schemaRef ds:uri="http://schemas.openxmlformats.org/officeDocument/2006/bibliography"/>
   </ds:schemaRefs>

</xml_diff>